<commit_message>
Fix and add rst version of ML_project_checklist
</commit_message>
<xml_diff>
--- a/ML project checklist.docx
+++ b/ML project checklist.docx
@@ -2667,7 +2667,242 @@
           <w:sz w:val="24"/>
           <w:szCs w:val="24"/>
         </w:rPr>
-        <w:t>You will wa</w:t>
+        <w:t>You will want to use as much data as possible for th</w:t>
+      </w:r>
+      <w:r>
+        <w:rPr>
+          <w:rFonts w:asciiTheme="majorHAnsi" w:eastAsia="Times New Roman" w:hAnsiTheme="majorHAnsi" w:cs="Times New Roman"/>
+          <w:sz w:val="24"/>
+          <w:szCs w:val="24"/>
+        </w:rPr>
+        <w:t xml:space="preserve">is step, especially as you move </w:t>
+      </w:r>
+      <w:r>
+        <w:rPr>
+          <w:rFonts w:asciiTheme="majorHAnsi" w:eastAsia="Times New Roman" w:hAnsiTheme="majorHAnsi" w:cs="Times New Roman"/>
+          <w:sz w:val="24"/>
+          <w:szCs w:val="24"/>
+        </w:rPr>
+        <w:t>t</w:t>
+      </w:r>
+      <w:r>
+        <w:rPr>
+          <w:rFonts w:asciiTheme="majorHAnsi" w:eastAsia="Times New Roman" w:hAnsiTheme="majorHAnsi" w:cs="Times New Roman"/>
+          <w:sz w:val="24"/>
+          <w:szCs w:val="24"/>
+        </w:rPr>
+        <w:t>oward the end of fine-tuning.</w:t>
+      </w:r>
+    </w:p>
+    <w:p>
+      <w:pPr>
+        <w:pStyle w:val="ListParagraph"/>
+        <w:numPr>
+          <w:ilvl w:val="0"/>
+          <w:numId w:val="12"/>
+        </w:numPr>
+        <w:spacing w:after="120" w:line="240" w:lineRule="auto"/>
+        <w:contextualSpacing w:val="0"/>
+        <w:rPr>
+          <w:rFonts w:asciiTheme="majorHAnsi" w:eastAsia="Times New Roman" w:hAnsiTheme="majorHAnsi" w:cs="Times New Roman"/>
+          <w:sz w:val="24"/>
+          <w:szCs w:val="24"/>
+        </w:rPr>
+      </w:pPr>
+      <w:r>
+        <w:rPr>
+          <w:rFonts w:asciiTheme="majorHAnsi" w:eastAsia="Times New Roman" w:hAnsiTheme="majorHAnsi" w:cs="Times New Roman"/>
+          <w:sz w:val="24"/>
+          <w:szCs w:val="24"/>
+        </w:rPr>
+        <w:t>As always automate what you can.</w:t>
+      </w:r>
+    </w:p>
+    <w:p>
+      <w:pPr>
+        <w:pStyle w:val="ListParagraph"/>
+        <w:numPr>
+          <w:ilvl w:val="0"/>
+          <w:numId w:val="13"/>
+        </w:numPr>
+        <w:spacing w:after="120" w:line="240" w:lineRule="auto"/>
+        <w:rPr>
+          <w:rFonts w:asciiTheme="majorHAnsi" w:eastAsia="Times New Roman" w:hAnsiTheme="majorHAnsi" w:cs="Times New Roman"/>
+          <w:sz w:val="24"/>
+          <w:szCs w:val="24"/>
+        </w:rPr>
+      </w:pPr>
+      <w:r>
+        <w:rPr>
+          <w:rFonts w:asciiTheme="majorHAnsi" w:eastAsia="Times New Roman" w:hAnsiTheme="majorHAnsi" w:cs="Times New Roman"/>
+          <w:sz w:val="24"/>
+          <w:szCs w:val="24"/>
+        </w:rPr>
+        <w:t xml:space="preserve">Fine-tune the </w:t>
+      </w:r>
+      <w:proofErr w:type="spellStart"/>
+      <w:r>
+        <w:rPr>
+          <w:rFonts w:asciiTheme="majorHAnsi" w:eastAsia="Times New Roman" w:hAnsiTheme="majorHAnsi" w:cs="Times New Roman"/>
+          <w:sz w:val="24"/>
+          <w:szCs w:val="24"/>
+        </w:rPr>
+        <w:t>hyperparam</w:t>
+      </w:r>
+      <w:r>
+        <w:rPr>
+          <w:rFonts w:asciiTheme="majorHAnsi" w:eastAsia="Times New Roman" w:hAnsiTheme="majorHAnsi" w:cs="Times New Roman"/>
+          <w:sz w:val="24"/>
+          <w:szCs w:val="24"/>
+        </w:rPr>
+        <w:t>eters</w:t>
+      </w:r>
+      <w:proofErr w:type="spellEnd"/>
+      <w:r>
+        <w:rPr>
+          <w:rFonts w:asciiTheme="majorHAnsi" w:eastAsia="Times New Roman" w:hAnsiTheme="majorHAnsi" w:cs="Times New Roman"/>
+          <w:sz w:val="24"/>
+          <w:szCs w:val="24"/>
+        </w:rPr>
+        <w:t xml:space="preserve"> using cross-validation.</w:t>
+      </w:r>
+    </w:p>
+    <w:p>
+      <w:pPr>
+        <w:pStyle w:val="ListParagraph"/>
+        <w:numPr>
+          <w:ilvl w:val="1"/>
+          <w:numId w:val="13"/>
+        </w:numPr>
+        <w:spacing w:after="120" w:line="240" w:lineRule="auto"/>
+        <w:rPr>
+          <w:rFonts w:asciiTheme="majorHAnsi" w:eastAsia="Times New Roman" w:hAnsiTheme="majorHAnsi" w:cs="Times New Roman"/>
+          <w:sz w:val="24"/>
+          <w:szCs w:val="24"/>
+        </w:rPr>
+      </w:pPr>
+      <w:r>
+        <w:rPr>
+          <w:rFonts w:asciiTheme="majorHAnsi" w:eastAsia="Times New Roman" w:hAnsiTheme="majorHAnsi" w:cs="Times New Roman"/>
+          <w:sz w:val="24"/>
+          <w:szCs w:val="24"/>
+        </w:rPr>
+        <w:t xml:space="preserve">Treat your data transformation choices as </w:t>
+      </w:r>
+      <w:proofErr w:type="spellStart"/>
+      <w:r>
+        <w:rPr>
+          <w:rFonts w:asciiTheme="majorHAnsi" w:eastAsia="Times New Roman" w:hAnsiTheme="majorHAnsi" w:cs="Times New Roman"/>
+          <w:sz w:val="24"/>
+          <w:szCs w:val="24"/>
+        </w:rPr>
+        <w:t>h</w:t>
+      </w:r>
+      <w:r>
+        <w:rPr>
+          <w:rFonts w:asciiTheme="majorHAnsi" w:eastAsia="Times New Roman" w:hAnsiTheme="majorHAnsi" w:cs="Times New Roman"/>
+          <w:sz w:val="24"/>
+          <w:szCs w:val="24"/>
+        </w:rPr>
+        <w:t>yperparameters</w:t>
+      </w:r>
+      <w:proofErr w:type="spellEnd"/>
+      <w:r>
+        <w:rPr>
+          <w:rFonts w:asciiTheme="majorHAnsi" w:eastAsia="Times New Roman" w:hAnsiTheme="majorHAnsi" w:cs="Times New Roman"/>
+          <w:sz w:val="24"/>
+          <w:szCs w:val="24"/>
+        </w:rPr>
+        <w:t xml:space="preserve">, especially when </w:t>
+      </w:r>
+      <w:r>
+        <w:rPr>
+          <w:rFonts w:asciiTheme="majorHAnsi" w:eastAsia="Times New Roman" w:hAnsiTheme="majorHAnsi" w:cs="Times New Roman"/>
+          <w:sz w:val="24"/>
+          <w:szCs w:val="24"/>
+        </w:rPr>
+        <w:t>you are not sure about them (e.g., should I repl</w:t>
+      </w:r>
+      <w:r>
+        <w:rPr>
+          <w:rFonts w:asciiTheme="majorHAnsi" w:eastAsia="Times New Roman" w:hAnsiTheme="majorHAnsi" w:cs="Times New Roman"/>
+          <w:sz w:val="24"/>
+          <w:szCs w:val="24"/>
+        </w:rPr>
+        <w:t xml:space="preserve">ace missing values with zero or </w:t>
+      </w:r>
+      <w:r>
+        <w:rPr>
+          <w:rFonts w:asciiTheme="majorHAnsi" w:eastAsia="Times New Roman" w:hAnsiTheme="majorHAnsi" w:cs="Times New Roman"/>
+          <w:sz w:val="24"/>
+          <w:szCs w:val="24"/>
+        </w:rPr>
+        <w:t>with the median va</w:t>
+      </w:r>
+      <w:r>
+        <w:rPr>
+          <w:rFonts w:asciiTheme="majorHAnsi" w:eastAsia="Times New Roman" w:hAnsiTheme="majorHAnsi" w:cs="Times New Roman"/>
+          <w:sz w:val="24"/>
+          <w:szCs w:val="24"/>
+        </w:rPr>
+        <w:t>lue? Or just drop the rows?).</w:t>
+      </w:r>
+    </w:p>
+    <w:p>
+      <w:pPr>
+        <w:pStyle w:val="ListParagraph"/>
+        <w:numPr>
+          <w:ilvl w:val="1"/>
+          <w:numId w:val="13"/>
+        </w:numPr>
+        <w:spacing w:after="120" w:line="240" w:lineRule="auto"/>
+        <w:rPr>
+          <w:rFonts w:asciiTheme="majorHAnsi" w:eastAsia="Times New Roman" w:hAnsiTheme="majorHAnsi" w:cs="Times New Roman"/>
+          <w:sz w:val="24"/>
+          <w:szCs w:val="24"/>
+        </w:rPr>
+      </w:pPr>
+      <w:r>
+        <w:rPr>
+          <w:rFonts w:asciiTheme="majorHAnsi" w:eastAsia="Times New Roman" w:hAnsiTheme="majorHAnsi" w:cs="Times New Roman"/>
+          <w:sz w:val="24"/>
+          <w:szCs w:val="24"/>
+        </w:rPr>
+        <w:t xml:space="preserve">Unless there are very few </w:t>
+      </w:r>
+      <w:proofErr w:type="spellStart"/>
+      <w:r>
+        <w:rPr>
+          <w:rFonts w:asciiTheme="majorHAnsi" w:eastAsia="Times New Roman" w:hAnsiTheme="majorHAnsi" w:cs="Times New Roman"/>
+          <w:sz w:val="24"/>
+          <w:szCs w:val="24"/>
+        </w:rPr>
+        <w:t>hyperparameter</w:t>
+      </w:r>
+      <w:proofErr w:type="spellEnd"/>
+      <w:r>
+        <w:rPr>
+          <w:rFonts w:asciiTheme="majorHAnsi" w:eastAsia="Times New Roman" w:hAnsiTheme="majorHAnsi" w:cs="Times New Roman"/>
+          <w:sz w:val="24"/>
+          <w:szCs w:val="24"/>
+        </w:rPr>
+        <w:t xml:space="preserve"> v</w:t>
+      </w:r>
+      <w:r>
+        <w:rPr>
+          <w:rFonts w:asciiTheme="majorHAnsi" w:eastAsia="Times New Roman" w:hAnsiTheme="majorHAnsi" w:cs="Times New Roman"/>
+          <w:sz w:val="24"/>
+          <w:szCs w:val="24"/>
+        </w:rPr>
+        <w:t xml:space="preserve">alues to explore, prefer random </w:t>
+      </w:r>
+      <w:r>
+        <w:rPr>
+          <w:rFonts w:asciiTheme="majorHAnsi" w:eastAsia="Times New Roman" w:hAnsiTheme="majorHAnsi" w:cs="Times New Roman"/>
+          <w:sz w:val="24"/>
+          <w:szCs w:val="24"/>
+        </w:rPr>
+        <w:t>search over grid search. If training is very long, y</w:t>
       </w:r>
       <w:bookmarkStart w:id="0" w:name="_GoBack"/>
       <w:bookmarkEnd w:id="0"/>
@@ -2677,235 +2912,7 @@
           <w:sz w:val="24"/>
           <w:szCs w:val="24"/>
         </w:rPr>
-        <w:t>nt to use as much data as possible for this step, especially as you move</w:t>
-      </w:r>
-      <w:r>
-        <w:rPr>
-          <w:rFonts w:asciiTheme="majorHAnsi" w:eastAsia="Times New Roman" w:hAnsiTheme="majorHAnsi" w:cs="Times New Roman"/>
-          <w:sz w:val="24"/>
-          <w:szCs w:val="24"/>
-        </w:rPr>
-        <w:br/>
-        <w:t>t</w:t>
-      </w:r>
-      <w:r>
-        <w:rPr>
-          <w:rFonts w:asciiTheme="majorHAnsi" w:eastAsia="Times New Roman" w:hAnsiTheme="majorHAnsi" w:cs="Times New Roman"/>
-          <w:sz w:val="24"/>
-          <w:szCs w:val="24"/>
-        </w:rPr>
-        <w:t>oward the end of fine-tuning.</w:t>
-      </w:r>
-    </w:p>
-    <w:p>
-      <w:pPr>
-        <w:pStyle w:val="ListParagraph"/>
-        <w:numPr>
-          <w:ilvl w:val="0"/>
-          <w:numId w:val="12"/>
-        </w:numPr>
-        <w:spacing w:after="120" w:line="240" w:lineRule="auto"/>
-        <w:contextualSpacing w:val="0"/>
-        <w:rPr>
-          <w:rFonts w:asciiTheme="majorHAnsi" w:eastAsia="Times New Roman" w:hAnsiTheme="majorHAnsi" w:cs="Times New Roman"/>
-          <w:sz w:val="24"/>
-          <w:szCs w:val="24"/>
-        </w:rPr>
-      </w:pPr>
-      <w:r>
-        <w:rPr>
-          <w:rFonts w:asciiTheme="majorHAnsi" w:eastAsia="Times New Roman" w:hAnsiTheme="majorHAnsi" w:cs="Times New Roman"/>
-          <w:sz w:val="24"/>
-          <w:szCs w:val="24"/>
-        </w:rPr>
-        <w:t>As always automate what you can.</w:t>
-      </w:r>
-    </w:p>
-    <w:p>
-      <w:pPr>
-        <w:pStyle w:val="ListParagraph"/>
-        <w:numPr>
-          <w:ilvl w:val="0"/>
-          <w:numId w:val="13"/>
-        </w:numPr>
-        <w:spacing w:after="120" w:line="240" w:lineRule="auto"/>
-        <w:rPr>
-          <w:rFonts w:asciiTheme="majorHAnsi" w:eastAsia="Times New Roman" w:hAnsiTheme="majorHAnsi" w:cs="Times New Roman"/>
-          <w:sz w:val="24"/>
-          <w:szCs w:val="24"/>
-        </w:rPr>
-      </w:pPr>
-      <w:r>
-        <w:rPr>
-          <w:rFonts w:asciiTheme="majorHAnsi" w:eastAsia="Times New Roman" w:hAnsiTheme="majorHAnsi" w:cs="Times New Roman"/>
-          <w:sz w:val="24"/>
-          <w:szCs w:val="24"/>
-        </w:rPr>
-        <w:t xml:space="preserve">Fine-tune the </w:t>
-      </w:r>
-      <w:proofErr w:type="spellStart"/>
-      <w:r>
-        <w:rPr>
-          <w:rFonts w:asciiTheme="majorHAnsi" w:eastAsia="Times New Roman" w:hAnsiTheme="majorHAnsi" w:cs="Times New Roman"/>
-          <w:sz w:val="24"/>
-          <w:szCs w:val="24"/>
-        </w:rPr>
-        <w:t>hyperparam</w:t>
-      </w:r>
-      <w:r>
-        <w:rPr>
-          <w:rFonts w:asciiTheme="majorHAnsi" w:eastAsia="Times New Roman" w:hAnsiTheme="majorHAnsi" w:cs="Times New Roman"/>
-          <w:sz w:val="24"/>
-          <w:szCs w:val="24"/>
-        </w:rPr>
-        <w:t>eters</w:t>
-      </w:r>
-      <w:proofErr w:type="spellEnd"/>
-      <w:r>
-        <w:rPr>
-          <w:rFonts w:asciiTheme="majorHAnsi" w:eastAsia="Times New Roman" w:hAnsiTheme="majorHAnsi" w:cs="Times New Roman"/>
-          <w:sz w:val="24"/>
-          <w:szCs w:val="24"/>
-        </w:rPr>
-        <w:t xml:space="preserve"> using cross-validation.</w:t>
-      </w:r>
-    </w:p>
-    <w:p>
-      <w:pPr>
-        <w:pStyle w:val="ListParagraph"/>
-        <w:numPr>
-          <w:ilvl w:val="1"/>
-          <w:numId w:val="13"/>
-        </w:numPr>
-        <w:spacing w:after="120" w:line="240" w:lineRule="auto"/>
-        <w:rPr>
-          <w:rFonts w:asciiTheme="majorHAnsi" w:eastAsia="Times New Roman" w:hAnsiTheme="majorHAnsi" w:cs="Times New Roman"/>
-          <w:sz w:val="24"/>
-          <w:szCs w:val="24"/>
-        </w:rPr>
-      </w:pPr>
-      <w:r>
-        <w:rPr>
-          <w:rFonts w:asciiTheme="majorHAnsi" w:eastAsia="Times New Roman" w:hAnsiTheme="majorHAnsi" w:cs="Times New Roman"/>
-          <w:sz w:val="24"/>
-          <w:szCs w:val="24"/>
-        </w:rPr>
-        <w:t xml:space="preserve">Treat your data transformation choices as </w:t>
-      </w:r>
-      <w:proofErr w:type="spellStart"/>
-      <w:r>
-        <w:rPr>
-          <w:rFonts w:asciiTheme="majorHAnsi" w:eastAsia="Times New Roman" w:hAnsiTheme="majorHAnsi" w:cs="Times New Roman"/>
-          <w:sz w:val="24"/>
-          <w:szCs w:val="24"/>
-        </w:rPr>
-        <w:t>h</w:t>
-      </w:r>
-      <w:r>
-        <w:rPr>
-          <w:rFonts w:asciiTheme="majorHAnsi" w:eastAsia="Times New Roman" w:hAnsiTheme="majorHAnsi" w:cs="Times New Roman"/>
-          <w:sz w:val="24"/>
-          <w:szCs w:val="24"/>
-        </w:rPr>
-        <w:t>yperparameters</w:t>
-      </w:r>
-      <w:proofErr w:type="spellEnd"/>
-      <w:r>
-        <w:rPr>
-          <w:rFonts w:asciiTheme="majorHAnsi" w:eastAsia="Times New Roman" w:hAnsiTheme="majorHAnsi" w:cs="Times New Roman"/>
-          <w:sz w:val="24"/>
-          <w:szCs w:val="24"/>
-        </w:rPr>
-        <w:t xml:space="preserve">, especially when </w:t>
-      </w:r>
-      <w:r>
-        <w:rPr>
-          <w:rFonts w:asciiTheme="majorHAnsi" w:eastAsia="Times New Roman" w:hAnsiTheme="majorHAnsi" w:cs="Times New Roman"/>
-          <w:sz w:val="24"/>
-          <w:szCs w:val="24"/>
-        </w:rPr>
-        <w:t>you are not sure about them (e.g., should I repl</w:t>
-      </w:r>
-      <w:r>
-        <w:rPr>
-          <w:rFonts w:asciiTheme="majorHAnsi" w:eastAsia="Times New Roman" w:hAnsiTheme="majorHAnsi" w:cs="Times New Roman"/>
-          <w:sz w:val="24"/>
-          <w:szCs w:val="24"/>
-        </w:rPr>
-        <w:t xml:space="preserve">ace missing values with zero or </w:t>
-      </w:r>
-      <w:r>
-        <w:rPr>
-          <w:rFonts w:asciiTheme="majorHAnsi" w:eastAsia="Times New Roman" w:hAnsiTheme="majorHAnsi" w:cs="Times New Roman"/>
-          <w:sz w:val="24"/>
-          <w:szCs w:val="24"/>
-        </w:rPr>
-        <w:t>with the median va</w:t>
-      </w:r>
-      <w:r>
-        <w:rPr>
-          <w:rFonts w:asciiTheme="majorHAnsi" w:eastAsia="Times New Roman" w:hAnsiTheme="majorHAnsi" w:cs="Times New Roman"/>
-          <w:sz w:val="24"/>
-          <w:szCs w:val="24"/>
-        </w:rPr>
-        <w:t>lue? Or just drop the rows?).</w:t>
-      </w:r>
-    </w:p>
-    <w:p>
-      <w:pPr>
-        <w:pStyle w:val="ListParagraph"/>
-        <w:numPr>
-          <w:ilvl w:val="1"/>
-          <w:numId w:val="13"/>
-        </w:numPr>
-        <w:spacing w:after="120" w:line="240" w:lineRule="auto"/>
-        <w:rPr>
-          <w:rFonts w:asciiTheme="majorHAnsi" w:eastAsia="Times New Roman" w:hAnsiTheme="majorHAnsi" w:cs="Times New Roman"/>
-          <w:sz w:val="24"/>
-          <w:szCs w:val="24"/>
-        </w:rPr>
-      </w:pPr>
-      <w:r>
-        <w:rPr>
-          <w:rFonts w:asciiTheme="majorHAnsi" w:eastAsia="Times New Roman" w:hAnsiTheme="majorHAnsi" w:cs="Times New Roman"/>
-          <w:sz w:val="24"/>
-          <w:szCs w:val="24"/>
-        </w:rPr>
-        <w:t xml:space="preserve">Unless there are very few </w:t>
-      </w:r>
-      <w:proofErr w:type="spellStart"/>
-      <w:r>
-        <w:rPr>
-          <w:rFonts w:asciiTheme="majorHAnsi" w:eastAsia="Times New Roman" w:hAnsiTheme="majorHAnsi" w:cs="Times New Roman"/>
-          <w:sz w:val="24"/>
-          <w:szCs w:val="24"/>
-        </w:rPr>
-        <w:t>hyperparameter</w:t>
-      </w:r>
-      <w:proofErr w:type="spellEnd"/>
-      <w:r>
-        <w:rPr>
-          <w:rFonts w:asciiTheme="majorHAnsi" w:eastAsia="Times New Roman" w:hAnsiTheme="majorHAnsi" w:cs="Times New Roman"/>
-          <w:sz w:val="24"/>
-          <w:szCs w:val="24"/>
-        </w:rPr>
-        <w:t xml:space="preserve"> v</w:t>
-      </w:r>
-      <w:r>
-        <w:rPr>
-          <w:rFonts w:asciiTheme="majorHAnsi" w:eastAsia="Times New Roman" w:hAnsiTheme="majorHAnsi" w:cs="Times New Roman"/>
-          <w:sz w:val="24"/>
-          <w:szCs w:val="24"/>
-        </w:rPr>
-        <w:t xml:space="preserve">alues to explore, prefer random </w:t>
-      </w:r>
-      <w:r>
-        <w:rPr>
-          <w:rFonts w:asciiTheme="majorHAnsi" w:eastAsia="Times New Roman" w:hAnsiTheme="majorHAnsi" w:cs="Times New Roman"/>
-          <w:sz w:val="24"/>
-          <w:szCs w:val="24"/>
-        </w:rPr>
-        <w:t>search over grid search. If training is very long, you may prefer a B</w:t>
+        <w:t>ou may prefer a B</w:t>
       </w:r>
       <w:r>
         <w:rPr>
@@ -5325,6 +5332,36 @@
       <w:contextualSpacing/>
     </w:pPr>
   </w:style>
+  <w:style w:type="paragraph" w:styleId="BalloonText">
+    <w:name w:val="Balloon Text"/>
+    <w:basedOn w:val="Normal"/>
+    <w:link w:val="BalloonTextChar"/>
+    <w:uiPriority w:val="99"/>
+    <w:semiHidden/>
+    <w:unhideWhenUsed/>
+    <w:rsid w:val="00715320"/>
+    <w:pPr>
+      <w:spacing w:after="0" w:line="240" w:lineRule="auto"/>
+    </w:pPr>
+    <w:rPr>
+      <w:rFonts w:ascii="Tahoma" w:hAnsi="Tahoma" w:cs="Tahoma"/>
+      <w:sz w:val="16"/>
+      <w:szCs w:val="16"/>
+    </w:rPr>
+  </w:style>
+  <w:style w:type="character" w:customStyle="1" w:styleId="BalloonTextChar">
+    <w:name w:val="Balloon Text Char"/>
+    <w:basedOn w:val="DefaultParagraphFont"/>
+    <w:link w:val="BalloonText"/>
+    <w:uiPriority w:val="99"/>
+    <w:semiHidden/>
+    <w:rsid w:val="00715320"/>
+    <w:rPr>
+      <w:rFonts w:ascii="Tahoma" w:hAnsi="Tahoma" w:cs="Tahoma"/>
+      <w:sz w:val="16"/>
+      <w:szCs w:val="16"/>
+    </w:rPr>
+  </w:style>
 </w:styles>
 </file>
 
@@ -5608,6 +5645,36 @@
       <w:ind w:left="720"/>
       <w:contextualSpacing/>
     </w:pPr>
+  </w:style>
+  <w:style w:type="paragraph" w:styleId="BalloonText">
+    <w:name w:val="Balloon Text"/>
+    <w:basedOn w:val="Normal"/>
+    <w:link w:val="BalloonTextChar"/>
+    <w:uiPriority w:val="99"/>
+    <w:semiHidden/>
+    <w:unhideWhenUsed/>
+    <w:rsid w:val="00715320"/>
+    <w:pPr>
+      <w:spacing w:after="0" w:line="240" w:lineRule="auto"/>
+    </w:pPr>
+    <w:rPr>
+      <w:rFonts w:ascii="Tahoma" w:hAnsi="Tahoma" w:cs="Tahoma"/>
+      <w:sz w:val="16"/>
+      <w:szCs w:val="16"/>
+    </w:rPr>
+  </w:style>
+  <w:style w:type="character" w:customStyle="1" w:styleId="BalloonTextChar">
+    <w:name w:val="Balloon Text Char"/>
+    <w:basedOn w:val="DefaultParagraphFont"/>
+    <w:link w:val="BalloonText"/>
+    <w:uiPriority w:val="99"/>
+    <w:semiHidden/>
+    <w:rsid w:val="00715320"/>
+    <w:rPr>
+      <w:rFonts w:ascii="Tahoma" w:hAnsi="Tahoma" w:cs="Tahoma"/>
+      <w:sz w:val="16"/>
+      <w:szCs w:val="16"/>
+    </w:rPr>
   </w:style>
 </w:styles>
 </file>

</xml_diff>